<commit_message>
Correção no artefato 18
</commit_message>
<xml_diff>
--- a/Artefatos/18 - Descrição dos Processos.docx
+++ b/Artefatos/18 - Descrição dos Processos.docx
@@ -1096,7 +1096,7 @@
         <w:t xml:space="preserve">Processo: </w:t>
       </w:r>
       <w:r>
-        <w:t>Informar Resultado</w:t>
+        <w:t>Contatar o candidato</w:t>
       </w:r>
     </w:p>
     <w:p>
@@ -1108,13 +1108,7 @@
         <w:t xml:space="preserve">Evento: </w:t>
       </w:r>
       <w:r>
-        <w:t>Candidato</w:t>
-      </w:r>
-      <w:r>
-        <w:t xml:space="preserve"> não</w:t>
-      </w:r>
-      <w:r>
-        <w:t xml:space="preserve"> solicita resultado</w:t>
+        <w:t>Candidato não solicita resultado</w:t>
       </w:r>
     </w:p>
     <w:p>

</xml_diff>